<commit_message>
modification de Best practice.docx
</commit_message>
<xml_diff>
--- a/Perso_RQ/Best practice.docx
+++ b/Perso_RQ/Best practice.docx
@@ -51,11 +51,9 @@
       <w:r>
         <w:t xml:space="preserve"> décrit un ensemble des règles à appliquer pour atteindre un objectif. Dans notre cas l'objectif est la rédaction de différents livrables et pour ce faire, on va souligne les responsabilités et les interactions entre les membres de l'équipe ainsi que les moyens qui seront requis pour obtenir le résultat prévu, dans le </w:t>
       </w:r>
-      <w:proofErr w:type="spellStart"/>
-      <w:r>
-        <w:t>delay</w:t>
-      </w:r>
-      <w:proofErr w:type="spellEnd"/>
+      <w:r>
+        <w:t>Delay</w:t>
+      </w:r>
       <w:r>
         <w:t xml:space="preserve"> prévu.</w:t>
       </w:r>
@@ -65,7 +63,7 @@
         <w:ind w:firstLine="708"/>
       </w:pPr>
       <w:r>
-        <w:t xml:space="preserve">La description d'un processus implique les actions suivantes : </w:t>
+        <w:t xml:space="preserve">L’élaboration d’une procédure implique les étapes suivantes : </w:t>
       </w:r>
     </w:p>
     <w:p>
@@ -73,12 +71,11 @@
         <w:pStyle w:val="Paragraphedeliste"/>
         <w:numPr>
           <w:ilvl w:val="0"/>
-          <w:numId w:val="1"/>
+          <w:numId w:val="6"/>
         </w:numPr>
-        <w:spacing w:after="0"/>
-      </w:pPr>
-      <w:r>
-        <w:t>Définir le domaine du processus permettant d'aboutir au résultat souhaité.</w:t>
+      </w:pPr>
+      <w:r>
+        <w:t>Définition les objectifs de la procédure</w:t>
       </w:r>
     </w:p>
     <w:p>
@@ -86,12 +83,11 @@
         <w:pStyle w:val="Paragraphedeliste"/>
         <w:numPr>
           <w:ilvl w:val="0"/>
-          <w:numId w:val="1"/>
+          <w:numId w:val="6"/>
         </w:numPr>
-        <w:spacing w:after="0"/>
-      </w:pPr>
-      <w:r>
-        <w:t xml:space="preserve">Identifier et mesurer les entrants et sortants du processus. </w:t>
+      </w:pPr>
+      <w:r>
+        <w:t>Organiser un groupe de travail</w:t>
       </w:r>
     </w:p>
     <w:p>
@@ -99,12 +95,35 @@
         <w:pStyle w:val="Paragraphedeliste"/>
         <w:numPr>
           <w:ilvl w:val="0"/>
-          <w:numId w:val="1"/>
+          <w:numId w:val="6"/>
         </w:numPr>
-        <w:spacing w:after="0"/>
-      </w:pPr>
-      <w:r>
-        <w:t xml:space="preserve">Identifier les interfaces du processus avec les fonctions de l'entreprise. </w:t>
+      </w:pPr>
+      <w:r>
+        <w:t>Elaborer la procédure</w:t>
+      </w:r>
+    </w:p>
+    <w:p>
+      <w:pPr>
+        <w:pStyle w:val="Paragraphedeliste"/>
+        <w:numPr>
+          <w:ilvl w:val="1"/>
+          <w:numId w:val="6"/>
+        </w:numPr>
+      </w:pPr>
+      <w:r>
+        <w:t>Recueillir et analyser les données</w:t>
+      </w:r>
+    </w:p>
+    <w:p>
+      <w:pPr>
+        <w:pStyle w:val="Paragraphedeliste"/>
+        <w:numPr>
+          <w:ilvl w:val="1"/>
+          <w:numId w:val="6"/>
+        </w:numPr>
+      </w:pPr>
+      <w:r>
+        <w:t xml:space="preserve">Rédiger la procédure et les documents connexes </w:t>
       </w:r>
     </w:p>
     <w:p>
@@ -112,12 +131,11 @@
         <w:pStyle w:val="Paragraphedeliste"/>
         <w:numPr>
           <w:ilvl w:val="0"/>
-          <w:numId w:val="1"/>
+          <w:numId w:val="6"/>
         </w:numPr>
-        <w:spacing w:after="0"/>
-      </w:pPr>
-      <w:r>
-        <w:t>Définir clairement la responsabilité et l'autorité, pour le management du processus.</w:t>
+      </w:pPr>
+      <w:r>
+        <w:t>Valider : continuer ou revenir au pas au paravent</w:t>
       </w:r>
     </w:p>
     <w:p>
@@ -125,12 +143,11 @@
         <w:pStyle w:val="Paragraphedeliste"/>
         <w:numPr>
           <w:ilvl w:val="0"/>
-          <w:numId w:val="1"/>
+          <w:numId w:val="6"/>
         </w:numPr>
-        <w:spacing w:after="0"/>
-      </w:pPr>
-      <w:r>
-        <w:t xml:space="preserve">Identifier les clients et fournisseurs internes et externes au processus. </w:t>
+      </w:pPr>
+      <w:r>
+        <w:t>Diffusion de la procédure</w:t>
       </w:r>
     </w:p>
     <w:p>
@@ -138,12 +155,23 @@
         <w:pStyle w:val="Paragraphedeliste"/>
         <w:numPr>
           <w:ilvl w:val="0"/>
-          <w:numId w:val="1"/>
+          <w:numId w:val="6"/>
         </w:numPr>
-        <w:spacing w:after="0"/>
-      </w:pPr>
-      <w:r>
-        <w:t>Lors de la conception de processus, prendre en compte les étapes du processus, les activités, les flux, les moyens de contrôle, la formation, l'équipement, les méthodes, l'information, les matériels, ainsi que les autres ressources permettant d'aboutir au résultat désiré.</w:t>
+      </w:pPr>
+      <w:r>
+        <w:t>Evaluation de la procédure</w:t>
+      </w:r>
+    </w:p>
+    <w:p>
+      <w:pPr>
+        <w:pStyle w:val="Paragraphedeliste"/>
+        <w:numPr>
+          <w:ilvl w:val="0"/>
+          <w:numId w:val="6"/>
+        </w:numPr>
+      </w:pPr>
+      <w:r>
+        <w:t>Archivage</w:t>
       </w:r>
     </w:p>
     <w:p>
@@ -164,14 +192,8 @@
       <w:pPr>
         <w:pStyle w:val="Sous-titre"/>
         <w:ind w:firstLine="360"/>
-        <w:rPr>
-          <w:lang w:val="en-US"/>
-        </w:rPr>
-      </w:pPr>
-      <w:r>
-        <w:rPr>
-          <w:lang w:val="en-US"/>
-        </w:rPr>
+      </w:pPr>
+      <w:r>
         <w:t>Best Practice no1:</w:t>
       </w:r>
     </w:p>
@@ -179,7 +201,6 @@
       <w:pPr>
         <w:rPr>
           <w:rStyle w:val="Titredulivre"/>
-          <w:lang w:val="en-US"/>
         </w:rPr>
       </w:pPr>
       <w:r>
@@ -238,25 +259,8 @@
       <w:r>
         <w:rPr>
           <w:rStyle w:val="Titredulivre"/>
-          <w:lang w:val="en-US"/>
-        </w:rPr>
-        <w:t xml:space="preserve">La </w:t>
-      </w:r>
-      <w:proofErr w:type="spellStart"/>
-      <w:r>
-        <w:rPr>
-          <w:rStyle w:val="Titredulivre"/>
-          <w:lang w:val="en-US"/>
-        </w:rPr>
-        <w:t>méthode</w:t>
-      </w:r>
-      <w:proofErr w:type="spellEnd"/>
-      <w:r>
-        <w:rPr>
-          <w:rStyle w:val="Titredulivre"/>
-          <w:lang w:val="en-US"/>
-        </w:rPr>
-        <w:t xml:space="preserve"> QQOQCP</w:t>
+        </w:rPr>
+        <w:t>La méthode QQOQCP</w:t>
       </w:r>
     </w:p>
     <w:p>
@@ -375,11 +379,6 @@
     </w:p>
     <w:p>
       <w:pPr>
-        <w:ind w:firstLine="360"/>
-      </w:pPr>
-    </w:p>
-    <w:p>
-      <w:pPr>
         <w:pStyle w:val="Sous-titre"/>
         <w:ind w:firstLine="360"/>
       </w:pPr>
@@ -426,11 +425,9 @@
       <w:r>
         <w:t xml:space="preserve"> les raisons qui conduisent à la rédaction de la procédure, son domaine d’application </w:t>
       </w:r>
-      <w:proofErr w:type="spellStart"/>
-      <w:r>
-        <w:t>càd</w:t>
-      </w:r>
-      <w:proofErr w:type="spellEnd"/>
+      <w:r>
+        <w:t>c.à.d.</w:t>
+      </w:r>
       <w:r>
         <w:t xml:space="preserve"> indiquer les personnes dans l’organisation qui sont concernées par la procédure à rédiger, la liste les documents internes ou externes servant de support, de référence et un petit lexique spécifique au sujet traité pour faciliter la compréhension. </w:t>
       </w:r>
@@ -472,7 +469,13 @@
         <w:rPr>
           <w:rStyle w:val="Titredulivre"/>
         </w:rPr>
-        <w:t>Etapes co</w:t>
+        <w:t>Conseils</w:t>
+      </w:r>
+      <w:r>
+        <w:rPr>
+          <w:rStyle w:val="Titredulivre"/>
+        </w:rPr>
+        <w:t xml:space="preserve"> co</w:t>
       </w:r>
       <w:r>
         <w:rPr>
@@ -525,11 +528,9 @@
       <w:r>
         <w:t xml:space="preserve"> </w:t>
       </w:r>
-      <w:proofErr w:type="gramStart"/>
-      <w:r>
-        <w:t>( à</w:t>
-      </w:r>
-      <w:proofErr w:type="gramEnd"/>
+      <w:r>
+        <w:t>(à</w:t>
+      </w:r>
       <w:r>
         <w:t xml:space="preserve"> partir du Plan Type)</w:t>
       </w:r>
@@ -856,19 +857,11 @@
       <w:r>
         <w:t>//</w:t>
       </w:r>
-      <w:proofErr w:type="spellStart"/>
-      <w:r>
-        <w:rPr>
-          <w:b/>
-        </w:rPr>
-        <w:t>servif</w:t>
-      </w:r>
-      <w:proofErr w:type="spellEnd"/>
-      <w:r>
-        <w:rPr>
-          <w:b/>
-        </w:rPr>
-        <w:t>-baie</w:t>
+      <w:r>
+        <w:rPr>
+          <w:b/>
+        </w:rPr>
+        <w:t>servif-baie</w:t>
       </w:r>
       <w:r>
         <w:rPr>
@@ -892,35 +885,7 @@
         <w:rPr>
           <w:b/>
         </w:rPr>
-        <w:t xml:space="preserve">exemple de </w:t>
-      </w:r>
-      <w:proofErr w:type="spellStart"/>
-      <w:r>
-        <w:rPr>
-          <w:b/>
-        </w:rPr>
-        <w:t>procedure</w:t>
-      </w:r>
-      <w:proofErr w:type="spellEnd"/>
-      <w:r>
-        <w:rPr>
-          <w:b/>
-        </w:rPr>
-        <w:t xml:space="preserve"> pour la </w:t>
-      </w:r>
-      <w:proofErr w:type="spellStart"/>
-      <w:r>
-        <w:rPr>
-          <w:b/>
-        </w:rPr>
-        <w:t>redaction</w:t>
-      </w:r>
-      <w:proofErr w:type="spellEnd"/>
-      <w:r>
-        <w:rPr>
-          <w:b/>
-        </w:rPr>
-        <w:t xml:space="preserve"> d'un CdC.doc</w:t>
+        <w:t>exemple de procedure pour la redaction d'un CdC.doc</w:t>
       </w:r>
     </w:p>
     <w:p>
@@ -934,19 +899,11 @@
       <w:r>
         <w:t>//</w:t>
       </w:r>
-      <w:proofErr w:type="spellStart"/>
-      <w:r>
-        <w:rPr>
-          <w:b/>
-        </w:rPr>
-        <w:t>servif</w:t>
-      </w:r>
-      <w:proofErr w:type="spellEnd"/>
-      <w:r>
-        <w:rPr>
-          <w:b/>
-        </w:rPr>
-        <w:t>-baie</w:t>
+      <w:r>
+        <w:rPr>
+          <w:b/>
+        </w:rPr>
+        <w:t>servif-baie</w:t>
       </w:r>
       <w:r>
         <w:rPr>
@@ -970,35 +927,13 @@
         <w:rPr>
           <w:b/>
         </w:rPr>
-        <w:t xml:space="preserve">exemple de </w:t>
-      </w:r>
-      <w:proofErr w:type="spellStart"/>
-      <w:r>
-        <w:rPr>
-          <w:b/>
-        </w:rPr>
-        <w:t>procedure</w:t>
-      </w:r>
-      <w:proofErr w:type="spellEnd"/>
-      <w:r>
-        <w:rPr>
-          <w:b/>
-        </w:rPr>
-        <w:t xml:space="preserve"> pour la </w:t>
-      </w:r>
-      <w:proofErr w:type="spellStart"/>
-      <w:r>
-        <w:rPr>
-          <w:b/>
-        </w:rPr>
-        <w:t>redaction</w:t>
-      </w:r>
-      <w:proofErr w:type="spellEnd"/>
-      <w:r>
-        <w:rPr>
-          <w:b/>
-        </w:rPr>
-        <w:t xml:space="preserve"> d'un PAQL.doc</w:t>
+        <w:t>exemple de procedure</w:t>
+      </w:r>
+      <w:r>
+        <w:rPr>
+          <w:b/>
+        </w:rPr>
+        <w:t xml:space="preserve"> pour la redaction d'un PAQL.doc</w:t>
       </w:r>
     </w:p>
     <w:p>
@@ -1255,21 +1190,7 @@
           <w:rPr>
             <w:color w:val="808080" w:themeColor="text1" w:themeTint="7F"/>
           </w:rPr>
-          <w:t xml:space="preserve">GARTU </w:t>
-        </w:r>
-        <w:proofErr w:type="spellStart"/>
-        <w:r>
-          <w:rPr>
-            <w:color w:val="808080" w:themeColor="text1" w:themeTint="7F"/>
-          </w:rPr>
-          <w:t>Stefana</w:t>
-        </w:r>
-        <w:proofErr w:type="spellEnd"/>
-        <w:r>
-          <w:rPr>
-            <w:color w:val="808080" w:themeColor="text1" w:themeTint="7F"/>
-          </w:rPr>
-          <w:t xml:space="preserve"> - RQ</w:t>
+          <w:t>GARTU Stefana - RQ</w:t>
         </w:r>
       </w:p>
     </w:sdtContent>
@@ -1398,6 +1319,119 @@
     </w:lvl>
   </w:abstractNum>
   <w:abstractNum w:abstractNumId="1">
+    <w:nsid w:val="37184E3D"/>
+    <w:multiLevelType w:val="hybridMultilevel"/>
+    <w:tmpl w:val="814E1CD0"/>
+    <w:lvl w:ilvl="0" w:tplc="040C000D">
+      <w:start w:val="1"/>
+      <w:numFmt w:val="bullet"/>
+      <w:lvlText w:val=""/>
+      <w:lvlJc w:val="left"/>
+      <w:pPr>
+        <w:ind w:left="1428" w:hanging="360"/>
+      </w:pPr>
+      <w:rPr>
+        <w:rFonts w:ascii="Wingdings" w:hAnsi="Wingdings" w:hint="default"/>
+      </w:rPr>
+    </w:lvl>
+    <w:lvl w:ilvl="1" w:tplc="040C0003">
+      <w:start w:val="1"/>
+      <w:numFmt w:val="bullet"/>
+      <w:lvlText w:val="o"/>
+      <w:lvlJc w:val="left"/>
+      <w:pPr>
+        <w:ind w:left="2148" w:hanging="360"/>
+      </w:pPr>
+      <w:rPr>
+        <w:rFonts w:ascii="Courier New" w:hAnsi="Courier New" w:cs="Courier New" w:hint="default"/>
+      </w:rPr>
+    </w:lvl>
+    <w:lvl w:ilvl="2" w:tplc="040C0005" w:tentative="1">
+      <w:start w:val="1"/>
+      <w:numFmt w:val="bullet"/>
+      <w:lvlText w:val=""/>
+      <w:lvlJc w:val="left"/>
+      <w:pPr>
+        <w:ind w:left="2868" w:hanging="360"/>
+      </w:pPr>
+      <w:rPr>
+        <w:rFonts w:ascii="Wingdings" w:hAnsi="Wingdings" w:hint="default"/>
+      </w:rPr>
+    </w:lvl>
+    <w:lvl w:ilvl="3" w:tplc="040C0001" w:tentative="1">
+      <w:start w:val="1"/>
+      <w:numFmt w:val="bullet"/>
+      <w:lvlText w:val=""/>
+      <w:lvlJc w:val="left"/>
+      <w:pPr>
+        <w:ind w:left="3588" w:hanging="360"/>
+      </w:pPr>
+      <w:rPr>
+        <w:rFonts w:ascii="Symbol" w:hAnsi="Symbol" w:hint="default"/>
+      </w:rPr>
+    </w:lvl>
+    <w:lvl w:ilvl="4" w:tplc="040C0003" w:tentative="1">
+      <w:start w:val="1"/>
+      <w:numFmt w:val="bullet"/>
+      <w:lvlText w:val="o"/>
+      <w:lvlJc w:val="left"/>
+      <w:pPr>
+        <w:ind w:left="4308" w:hanging="360"/>
+      </w:pPr>
+      <w:rPr>
+        <w:rFonts w:ascii="Courier New" w:hAnsi="Courier New" w:cs="Courier New" w:hint="default"/>
+      </w:rPr>
+    </w:lvl>
+    <w:lvl w:ilvl="5" w:tplc="040C0005" w:tentative="1">
+      <w:start w:val="1"/>
+      <w:numFmt w:val="bullet"/>
+      <w:lvlText w:val=""/>
+      <w:lvlJc w:val="left"/>
+      <w:pPr>
+        <w:ind w:left="5028" w:hanging="360"/>
+      </w:pPr>
+      <w:rPr>
+        <w:rFonts w:ascii="Wingdings" w:hAnsi="Wingdings" w:hint="default"/>
+      </w:rPr>
+    </w:lvl>
+    <w:lvl w:ilvl="6" w:tplc="040C0001" w:tentative="1">
+      <w:start w:val="1"/>
+      <w:numFmt w:val="bullet"/>
+      <w:lvlText w:val=""/>
+      <w:lvlJc w:val="left"/>
+      <w:pPr>
+        <w:ind w:left="5748" w:hanging="360"/>
+      </w:pPr>
+      <w:rPr>
+        <w:rFonts w:ascii="Symbol" w:hAnsi="Symbol" w:hint="default"/>
+      </w:rPr>
+    </w:lvl>
+    <w:lvl w:ilvl="7" w:tplc="040C0003" w:tentative="1">
+      <w:start w:val="1"/>
+      <w:numFmt w:val="bullet"/>
+      <w:lvlText w:val="o"/>
+      <w:lvlJc w:val="left"/>
+      <w:pPr>
+        <w:ind w:left="6468" w:hanging="360"/>
+      </w:pPr>
+      <w:rPr>
+        <w:rFonts w:ascii="Courier New" w:hAnsi="Courier New" w:cs="Courier New" w:hint="default"/>
+      </w:rPr>
+    </w:lvl>
+    <w:lvl w:ilvl="8" w:tplc="040C0005" w:tentative="1">
+      <w:start w:val="1"/>
+      <w:numFmt w:val="bullet"/>
+      <w:lvlText w:val=""/>
+      <w:lvlJc w:val="left"/>
+      <w:pPr>
+        <w:ind w:left="7188" w:hanging="360"/>
+      </w:pPr>
+      <w:rPr>
+        <w:rFonts w:ascii="Wingdings" w:hAnsi="Wingdings" w:hint="default"/>
+      </w:rPr>
+    </w:lvl>
+  </w:abstractNum>
+  <w:abstractNum w:abstractNumId="2">
     <w:nsid w:val="52A31035"/>
     <w:multiLevelType w:val="hybridMultilevel"/>
     <w:tmpl w:val="FD4E5F92"/>
@@ -1509,7 +1543,7 @@
       </w:rPr>
     </w:lvl>
   </w:abstractNum>
-  <w:abstractNum w:abstractNumId="2">
+  <w:abstractNum w:abstractNumId="3">
     <w:nsid w:val="61E4458C"/>
     <w:multiLevelType w:val="hybridMultilevel"/>
     <w:tmpl w:val="B03A50EC"/>
@@ -1622,7 +1656,7 @@
       </w:rPr>
     </w:lvl>
   </w:abstractNum>
-  <w:abstractNum w:abstractNumId="3">
+  <w:abstractNum w:abstractNumId="4">
     <w:nsid w:val="69646853"/>
     <w:multiLevelType w:val="hybridMultilevel"/>
     <w:tmpl w:val="253CE6D0"/>
@@ -1734,7 +1768,7 @@
       </w:rPr>
     </w:lvl>
   </w:abstractNum>
-  <w:abstractNum w:abstractNumId="4">
+  <w:abstractNum w:abstractNumId="5">
     <w:nsid w:val="71C20166"/>
     <w:multiLevelType w:val="hybridMultilevel"/>
     <w:tmpl w:val="916668A4"/>
@@ -1848,19 +1882,22 @@
     </w:lvl>
   </w:abstractNum>
   <w:num w:numId="1">
-    <w:abstractNumId w:val="2"/>
+    <w:abstractNumId w:val="3"/>
   </w:num>
   <w:num w:numId="2">
-    <w:abstractNumId w:val="3"/>
+    <w:abstractNumId w:val="4"/>
   </w:num>
   <w:num w:numId="3">
     <w:abstractNumId w:val="0"/>
   </w:num>
   <w:num w:numId="4">
-    <w:abstractNumId w:val="1"/>
+    <w:abstractNumId w:val="2"/>
   </w:num>
   <w:num w:numId="5">
-    <w:abstractNumId w:val="4"/>
+    <w:abstractNumId w:val="5"/>
+  </w:num>
+  <w:num w:numId="6">
+    <w:abstractNumId w:val="1"/>
   </w:num>
 </w:numbering>
 </file>
@@ -2364,6 +2401,7 @@
   </w:compat>
   <w:rsids>
     <w:rsidRoot w:val="00FA1656"/>
+    <w:rsid w:val="006D3851"/>
     <w:rsid w:val="007F7C72"/>
     <w:rsid w:val="00FA1656"/>
   </w:rsids>
@@ -2546,6 +2584,7 @@
   <w:style w:type="paragraph" w:default="1" w:styleId="Normal">
     <w:name w:val="Normal"/>
     <w:qFormat/>
+    <w:rsid w:val="006D3851"/>
   </w:style>
   <w:style w:type="character" w:default="1" w:styleId="Policepardfaut">
     <w:name w:val="Default Paragraph Font"/>

</xml_diff>